<commit_message>
atualizando duvidas com mais uma pergunta
</commit_message>
<xml_diff>
--- a/duvidas.docx
+++ b/duvidas.docx
@@ -68,6 +68,54 @@
           <w:color w:val="000000" w:themeColor="text1"/>
         </w:rPr>
         <w:t>, esse processo interrompido continua no topo da fila Q1?</w:t>
+      </w:r>
+    </w:p>
+    <w:p>
+      <w:pPr>
+        <w:pStyle w:val="PargrafodaLista"/>
+        <w:ind w:left="420"/>
+        <w:rPr>
+          <w:color w:val="000000" w:themeColor="text1"/>
+        </w:rPr>
+      </w:pPr>
+    </w:p>
+    <w:p>
+      <w:pPr>
+        <w:pStyle w:val="PargrafodaLista"/>
+        <w:ind w:left="420"/>
+        <w:rPr>
+          <w:color w:val="000000" w:themeColor="text1"/>
+        </w:rPr>
+      </w:pPr>
+    </w:p>
+    <w:p>
+      <w:pPr>
+        <w:pStyle w:val="PargrafodaLista"/>
+        <w:numPr>
+          <w:ilvl w:val="0"/>
+          <w:numId w:val="1"/>
+        </w:numPr>
+        <w:rPr>
+          <w:color w:val="000000" w:themeColor="text1"/>
+        </w:rPr>
+      </w:pPr>
+      <w:r>
+        <w:rPr>
+          <w:color w:val="000000" w:themeColor="text1"/>
+        </w:rPr>
+        <w:t xml:space="preserve">Se no mesmo instante um processo atinge 30ms de espera na fila Q1 e outro processo termina sua operação de E/S, ambos devem ser movidos para a fila Q0. Qual deles </w:t>
+      </w:r>
+      <w:r>
+        <w:rPr>
+          <w:color w:val="000000" w:themeColor="text1"/>
+        </w:rPr>
+        <w:t>será colocado primeiro</w:t>
+      </w:r>
+      <w:r>
+        <w:rPr>
+          <w:color w:val="000000" w:themeColor="text1"/>
+        </w:rPr>
+        <w:t xml:space="preserve"> na fila Q0?</w:t>
       </w:r>
     </w:p>
     <w:p>

</xml_diff>

<commit_message>
dando prioridade a E/S para colocar em Q0
</commit_message>
<xml_diff>
--- a/duvidas.docx
+++ b/duvidas.docx
@@ -21,7 +21,27 @@
           <w:sz w:val="18"/>
           <w:szCs w:val="18"/>
         </w:rPr>
+        <w:t>“</w:t>
+      </w:r>
+      <w:r>
+        <w:rPr>
+          <w:rFonts w:ascii="Arial" w:hAnsi="Arial" w:cs="Arial"/>
+          <w:color w:val="000000" w:themeColor="text1"/>
+          <w:spacing w:val="5"/>
+          <w:sz w:val="18"/>
+          <w:szCs w:val="18"/>
+        </w:rPr>
         <w:t>Um processo passa da fila Q1 para a fila Q0 quando este processo fica pelo menos 30mseg na fila Q1.</w:t>
+      </w:r>
+      <w:r>
+        <w:rPr>
+          <w:rFonts w:ascii="Arial" w:hAnsi="Arial" w:cs="Arial"/>
+          <w:color w:val="000000" w:themeColor="text1"/>
+          <w:spacing w:val="5"/>
+          <w:sz w:val="18"/>
+          <w:szCs w:val="18"/>
+        </w:rPr>
+        <w:t>”</w:t>
       </w:r>
     </w:p>
     <w:p>
@@ -35,12 +55,31 @@
         <w:rPr>
           <w:color w:val="000000" w:themeColor="text1"/>
         </w:rPr>
-        <w:t>Se o processo de Q1 estava em execução e parou porque um processo foi de E/S para Q0, a contagem zera?</w:t>
+        <w:t>Se um</w:t>
+      </w:r>
+      <w:r>
+        <w:rPr>
+          <w:color w:val="000000" w:themeColor="text1"/>
+        </w:rPr>
+        <w:t xml:space="preserve"> processo de Q1 estava em execução e parou porque um processo foi</w:t>
+      </w:r>
+      <w:r>
+        <w:rPr>
+          <w:color w:val="000000" w:themeColor="text1"/>
+        </w:rPr>
+        <w:t xml:space="preserve"> de E/S para Q0, a contagem de tempo dele na fila Q1 começa do zero agora ou vai acumulando todo o tempo em que ele está em Q1</w:t>
+      </w:r>
+      <w:r>
+        <w:rPr>
+          <w:color w:val="000000" w:themeColor="text1"/>
+        </w:rPr>
+        <w:t>?</w:t>
       </w:r>
     </w:p>
     <w:p>
       <w:pPr>
-        <w:ind w:left="60"/>
+        <w:pStyle w:val="PargrafodaLista"/>
+        <w:ind w:left="420"/>
         <w:rPr>
           <w:color w:val="000000" w:themeColor="text1"/>
         </w:rPr>
@@ -61,98 +100,40 @@
         <w:rPr>
           <w:color w:val="000000" w:themeColor="text1"/>
         </w:rPr>
-        <w:t>Se o processo de Q1 estava em execução e parou porque um processo foi de E/S para Q0</w:t>
-      </w:r>
-      <w:r>
-        <w:rPr>
-          <w:color w:val="000000" w:themeColor="text1"/>
-        </w:rPr>
-        <w:t>, esse processo interrompido continua no topo da fila Q1?</w:t>
-      </w:r>
-    </w:p>
-    <w:p>
-      <w:pPr>
-        <w:pStyle w:val="PargrafodaLista"/>
-        <w:ind w:left="420"/>
-        <w:rPr>
-          <w:color w:val="000000" w:themeColor="text1"/>
-        </w:rPr>
-      </w:pPr>
-    </w:p>
-    <w:p>
-      <w:pPr>
-        <w:pStyle w:val="PargrafodaLista"/>
-        <w:ind w:left="420"/>
-        <w:rPr>
-          <w:color w:val="000000" w:themeColor="text1"/>
-        </w:rPr>
-      </w:pPr>
-    </w:p>
-    <w:p>
-      <w:pPr>
-        <w:pStyle w:val="PargrafodaLista"/>
-        <w:numPr>
-          <w:ilvl w:val="0"/>
-          <w:numId w:val="1"/>
-        </w:numPr>
-        <w:rPr>
-          <w:color w:val="000000" w:themeColor="text1"/>
-        </w:rPr>
-      </w:pPr>
-      <w:r>
-        <w:rPr>
-          <w:color w:val="000000" w:themeColor="text1"/>
-        </w:rPr>
         <w:t xml:space="preserve">Se no mesmo instante um processo atinge 30ms de espera na fila Q1 e outro processo termina sua operação de E/S, ambos devem ser movidos para a fila Q0. Qual deles </w:t>
       </w:r>
       <w:r>
         <w:rPr>
           <w:color w:val="000000" w:themeColor="text1"/>
         </w:rPr>
-        <w:t>será colocado primeiro</w:t>
-      </w:r>
-      <w:r>
-        <w:rPr>
-          <w:color w:val="000000" w:themeColor="text1"/>
-        </w:rPr>
-        <w:t xml:space="preserve"> na fila Q0?</w:t>
-      </w:r>
-    </w:p>
-    <w:p>
-      <w:pPr>
-        <w:pStyle w:val="PargrafodaLista"/>
-        <w:ind w:left="420"/>
-        <w:rPr>
-          <w:color w:val="000000" w:themeColor="text1"/>
-        </w:rPr>
-      </w:pPr>
+        <w:t xml:space="preserve">será colocado </w:t>
+      </w:r>
+      <w:r>
+        <w:rPr>
+          <w:color w:val="000000" w:themeColor="text1"/>
+        </w:rPr>
+        <w:t>no topo</w:t>
+      </w:r>
+      <w:r>
+        <w:rPr>
+          <w:color w:val="000000" w:themeColor="text1"/>
+        </w:rPr>
+        <w:t xml:space="preserve"> </w:t>
+      </w:r>
+      <w:r>
+        <w:rPr>
+          <w:color w:val="000000" w:themeColor="text1"/>
+        </w:rPr>
+        <w:t>d</w:t>
+      </w:r>
       <w:bookmarkStart w:id="0" w:name="_GoBack"/>
       <w:bookmarkEnd w:id="0"/>
-    </w:p>
-    <w:p>
-      <w:pPr>
-        <w:pStyle w:val="PargrafodaLista"/>
-        <w:numPr>
-          <w:ilvl w:val="0"/>
-          <w:numId w:val="1"/>
-        </w:numPr>
-        <w:rPr>
-          <w:color w:val="000000" w:themeColor="text1"/>
-        </w:rPr>
-      </w:pPr>
-      <w:r>
-        <w:rPr>
-          <w:color w:val="000000" w:themeColor="text1"/>
-        </w:rPr>
-        <w:t>Se um processo de Q1 for entrar em execução no exato instante em que completa 30ms de espera, ele continua em Q1 ou vai pra Q0?</w:t>
-      </w:r>
-    </w:p>
-    <w:p>
-      <w:pPr>
-        <w:rPr>
-          <w:color w:val="000000" w:themeColor="text1"/>
-        </w:rPr>
-      </w:pPr>
+      <w:r>
+        <w:rPr>
+          <w:color w:val="000000" w:themeColor="text1"/>
+        </w:rPr>
+        <w:t>a fila Q0?</w:t>
+      </w:r>
     </w:p>
     <w:sectPr>
       <w:pgSz w:w="11906" w:h="16838"/>
@@ -954,7 +935,7 @@
   <a:extraClrSchemeLst/>
   <a:extLst>
     <a:ext uri="{05A4C25C-085E-4340-85A3-A5531E510DB2}">
-      <thm15:themeFamily xmlns:thm15="http://schemas.microsoft.com/office/thememl/2012/main" xmlns="" name="Office Theme" id="{62F939B6-93AF-4DB8-9C6B-D6C7DFDC589F}" vid="{4A3C46E8-61CC-4603-A589-7422A47A8E4A}"/>
+      <thm15:themeFamily xmlns="" xmlns:thm15="http://schemas.microsoft.com/office/thememl/2012/main" name="Office Theme" id="{62F939B6-93AF-4DB8-9C6B-D6C7DFDC589F}" vid="{4A3C46E8-61CC-4603-A589-7422A47A8E4A}"/>
     </a:ext>
   </a:extLst>
 </a:theme>

</xml_diff>